<commit_message>
add heap map visualization
</commit_message>
<xml_diff>
--- a/RoverChallenge_Answers.docx
+++ b/RoverChallenge_Answers.docx
@@ -1352,14 +1352,6 @@
           <w:szCs w:val="19"/>
         </w:rPr>
         <w:tab/>
-      </w:r>
-      <w:r>
-        <w:rPr>
-          <w:rFonts w:ascii="Consolas" w:hAnsi="Consolas" w:cs="Consolas"/>
-          <w:color w:val="000000"/>
-          <w:sz w:val="19"/>
-          <w:szCs w:val="19"/>
-        </w:rPr>
         <w:t xml:space="preserve"> </w:t>
       </w:r>
       <w:proofErr w:type="spellStart"/>
@@ -1677,61 +1669,59 @@
         <w:spacing w:before="320" w:after="80" w:line="240" w:lineRule="auto"/>
         <w:outlineLvl w:val="2"/>
         <w:rPr>
+          <w:rFonts w:ascii="Arial" w:eastAsia="Times New Roman" w:hAnsi="Arial" w:cs="Arial"/>
+          <w:color w:val="434343"/>
+          <w:sz w:val="28"/>
+          <w:szCs w:val="28"/>
+        </w:rPr>
+      </w:pPr>
+      <w:r>
+        <w:rPr>
+          <w:rFonts w:ascii="Arial" w:eastAsia="Times New Roman" w:hAnsi="Arial" w:cs="Arial"/>
+          <w:color w:val="434343"/>
+          <w:sz w:val="28"/>
+          <w:szCs w:val="28"/>
+        </w:rPr>
+        <w:t>Answer:</w:t>
+      </w:r>
+    </w:p>
+    <w:p>
+      <w:pPr>
+        <w:spacing w:before="320" w:after="80" w:line="240" w:lineRule="auto"/>
+        <w:outlineLvl w:val="2"/>
+        <w:rPr>
           <w:rFonts w:ascii="Times New Roman" w:eastAsia="Times New Roman" w:hAnsi="Times New Roman" w:cs="Times New Roman"/>
           <w:b/>
           <w:bCs/>
-          <w:sz w:val="27"/>
-          <w:szCs w:val="27"/>
-        </w:rPr>
-      </w:pPr>
-      <w:r>
-        <w:rPr>
-          <w:rFonts w:ascii="Arial" w:eastAsia="Times New Roman" w:hAnsi="Arial" w:cs="Arial"/>
-          <w:color w:val="434343"/>
-          <w:sz w:val="28"/>
-          <w:szCs w:val="28"/>
-        </w:rPr>
-        <w:t>Answer:</w:t>
-      </w:r>
-    </w:p>
-    <w:p>
-      <w:pPr>
-        <w:spacing w:before="320" w:after="80" w:line="240" w:lineRule="auto"/>
-        <w:outlineLvl w:val="2"/>
-        <w:rPr>
-          <w:rFonts w:ascii="Arial" w:eastAsia="Times New Roman" w:hAnsi="Arial" w:cs="Arial"/>
-          <w:b/>
-          <w:color w:val="434343"/>
-          <w:sz w:val="28"/>
-          <w:szCs w:val="28"/>
-        </w:rPr>
-      </w:pPr>
-    </w:p>
-    <w:p>
-      <w:pPr>
-        <w:spacing w:before="320" w:after="80" w:line="240" w:lineRule="auto"/>
-        <w:outlineLvl w:val="2"/>
-        <w:rPr>
-          <w:rFonts w:ascii="Arial" w:eastAsia="Times New Roman" w:hAnsi="Arial" w:cs="Arial"/>
-          <w:b/>
-          <w:color w:val="434343"/>
-          <w:sz w:val="28"/>
-          <w:szCs w:val="28"/>
-        </w:rPr>
-      </w:pPr>
-      <w:r>
-        <w:rPr>
-          <w:rFonts w:ascii="Arial" w:eastAsia="Times New Roman" w:hAnsi="Arial" w:cs="Arial"/>
-          <w:b/>
+          <w:sz w:val="24"/>
+          <w:szCs w:val="24"/>
+        </w:rPr>
+      </w:pPr>
+      <w:r>
+        <w:rPr>
+          <w:rFonts w:ascii="Arial" w:eastAsia="Times New Roman" w:hAnsi="Arial" w:cs="Arial"/>
+          <w:color w:val="434343"/>
+          <w:sz w:val="24"/>
+          <w:szCs w:val="24"/>
+        </w:rPr>
+        <w:t>With totals:</w:t>
+      </w:r>
+      <w:bookmarkStart w:id="0" w:name="_GoBack"/>
+      <w:bookmarkEnd w:id="0"/>
+    </w:p>
+    <w:p>
+      <w:pPr>
+        <w:pStyle w:val="NoSpacing"/>
+        <w:ind w:left="2160"/>
+      </w:pPr>
+      <w:r>
+        <w:rPr>
           <w:noProof/>
-          <w:color w:val="434343"/>
-          <w:sz w:val="28"/>
-          <w:szCs w:val="28"/>
         </w:rPr>
         <w:drawing>
           <wp:inline distT="0" distB="0" distL="0" distR="0">
-            <wp:extent cx="4744112" cy="3134162"/>
-            <wp:effectExtent l="0" t="0" r="0" b="9525"/>
+            <wp:extent cx="4324350" cy="2856849"/>
+            <wp:effectExtent l="0" t="0" r="0" b="1270"/>
             <wp:docPr id="1" name="Picture 1"/>
             <wp:cNvGraphicFramePr>
               <a:graphicFrameLocks xmlns:a="http://schemas.openxmlformats.org/drawingml/2006/main" noChangeAspect="1"/>
@@ -1758,7 +1748,7 @@
                   <pic:spPr>
                     <a:xfrm>
                       <a:off x="0" y="0"/>
-                      <a:ext cx="4744112" cy="3134162"/>
+                      <a:ext cx="4340679" cy="2867636"/>
                     </a:xfrm>
                     <a:prstGeom prst="rect">
                       <a:avLst/>
@@ -1770,13 +1760,32 @@
           </wp:inline>
         </w:drawing>
       </w:r>
-      <w:bookmarkStart w:id="0" w:name="_GoBack"/>
-      <w:bookmarkEnd w:id="0"/>
-    </w:p>
-    <w:p>
-      <w:pPr>
-        <w:spacing w:before="320" w:after="80" w:line="240" w:lineRule="auto"/>
-        <w:outlineLvl w:val="2"/>
+    </w:p>
+    <w:p>
+      <w:pPr>
+        <w:pStyle w:val="NoSpacing"/>
+        <w:ind w:left="2160"/>
+      </w:pPr>
+    </w:p>
+    <w:p>
+      <w:pPr>
+        <w:pStyle w:val="NoSpacing"/>
+        <w:rPr>
+          <w:sz w:val="24"/>
+          <w:szCs w:val="24"/>
+        </w:rPr>
+      </w:pPr>
+      <w:r>
+        <w:rPr>
+          <w:sz w:val="24"/>
+          <w:szCs w:val="24"/>
+        </w:rPr>
+        <w:t>Or heat map style:</w:t>
+      </w:r>
+    </w:p>
+    <w:p>
+      <w:pPr>
+        <w:ind w:left="2160"/>
         <w:rPr>
           <w:rFonts w:ascii="Arial" w:eastAsia="Times New Roman" w:hAnsi="Arial" w:cs="Arial"/>
           <w:b/>
@@ -1785,6 +1794,57 @@
           <w:szCs w:val="28"/>
         </w:rPr>
       </w:pPr>
+      <w:r>
+        <w:rPr>
+          <w:rFonts w:ascii="Arial" w:eastAsia="Times New Roman" w:hAnsi="Arial" w:cs="Arial"/>
+          <w:b/>
+          <w:noProof/>
+          <w:color w:val="434343"/>
+          <w:sz w:val="28"/>
+          <w:szCs w:val="28"/>
+        </w:rPr>
+        <w:drawing>
+          <wp:inline distT="0" distB="0" distL="0" distR="0">
+            <wp:extent cx="4533900" cy="3037359"/>
+            <wp:effectExtent l="0" t="0" r="0" b="0"/>
+            <wp:docPr id="2" name="Picture 2"/>
+            <wp:cNvGraphicFramePr>
+              <a:graphicFrameLocks xmlns:a="http://schemas.openxmlformats.org/drawingml/2006/main" noChangeAspect="1"/>
+            </wp:cNvGraphicFramePr>
+            <a:graphic xmlns:a="http://schemas.openxmlformats.org/drawingml/2006/main">
+              <a:graphicData uri="http://schemas.openxmlformats.org/drawingml/2006/picture">
+                <pic:pic xmlns:pic="http://schemas.openxmlformats.org/drawingml/2006/picture">
+                  <pic:nvPicPr>
+                    <pic:cNvPr id="2" name="RoverPetLicHeatMap.png"/>
+                    <pic:cNvPicPr/>
+                  </pic:nvPicPr>
+                  <pic:blipFill>
+                    <a:blip r:embed="rId5">
+                      <a:extLst>
+                        <a:ext uri="{28A0092B-C50C-407E-A947-70E740481C1C}">
+                          <a14:useLocalDpi xmlns:a14="http://schemas.microsoft.com/office/drawing/2010/main" val="0"/>
+                        </a:ext>
+                      </a:extLst>
+                    </a:blip>
+                    <a:stretch>
+                      <a:fillRect/>
+                    </a:stretch>
+                  </pic:blipFill>
+                  <pic:spPr>
+                    <a:xfrm>
+                      <a:off x="0" y="0"/>
+                      <a:ext cx="4554702" cy="3051295"/>
+                    </a:xfrm>
+                    <a:prstGeom prst="rect">
+                      <a:avLst/>
+                    </a:prstGeom>
+                  </pic:spPr>
+                </pic:pic>
+              </a:graphicData>
+            </a:graphic>
+          </wp:inline>
+        </w:drawing>
+      </w:r>
     </w:p>
     <w:p>
       <w:pPr>
@@ -2048,25 +2108,7 @@
           <w:sz w:val="28"/>
           <w:szCs w:val="28"/>
         </w:rPr>
-        <w:t xml:space="preserve">If Kafka is feasible, then use its capability to monitor the source and store raw files at S3 and push processed data into SQS for its ultimate </w:t>
-      </w:r>
-      <w:r>
-        <w:rPr>
-          <w:rFonts w:ascii="Arial" w:eastAsia="Times New Roman" w:hAnsi="Arial" w:cs="Arial"/>
-          <w:color w:val="434343"/>
-          <w:sz w:val="28"/>
-          <w:szCs w:val="28"/>
-        </w:rPr>
-        <w:t>destination in some RDS</w:t>
-      </w:r>
-      <w:r>
-        <w:rPr>
-          <w:rFonts w:ascii="Arial" w:eastAsia="Times New Roman" w:hAnsi="Arial" w:cs="Arial"/>
-          <w:color w:val="434343"/>
-          <w:sz w:val="28"/>
-          <w:szCs w:val="28"/>
-        </w:rPr>
-        <w:t xml:space="preserve"> data store.  </w:t>
+        <w:t xml:space="preserve">If Kafka is feasible, then use its capability to monitor the source and store raw files at S3 and push processed data into SQS for its ultimate destination in some RDS data store.  </w:t>
       </w:r>
     </w:p>
     <w:p>
@@ -2143,25 +2185,7 @@
           <w:sz w:val="28"/>
           <w:szCs w:val="28"/>
         </w:rPr>
-        <w:t xml:space="preserve"> </w:t>
-      </w:r>
-      <w:r>
-        <w:rPr>
-          <w:rFonts w:ascii="Arial" w:eastAsia="Times New Roman" w:hAnsi="Arial" w:cs="Arial"/>
-          <w:color w:val="434343"/>
-          <w:sz w:val="28"/>
-          <w:szCs w:val="28"/>
-        </w:rPr>
-        <w:t xml:space="preserve">processed </w:t>
-      </w:r>
-      <w:r>
-        <w:rPr>
-          <w:rFonts w:ascii="Arial" w:eastAsia="Times New Roman" w:hAnsi="Arial" w:cs="Arial"/>
-          <w:color w:val="434343"/>
-          <w:sz w:val="28"/>
-          <w:szCs w:val="28"/>
-        </w:rPr>
-        <w:t>once and only once.</w:t>
+        <w:t xml:space="preserve"> processed once and only once.</w:t>
       </w:r>
     </w:p>
     <w:sectPr>
@@ -2628,6 +2652,15 @@
       <w:szCs w:val="27"/>
     </w:rPr>
   </w:style>
+  <w:style w:type="paragraph" w:styleId="NoSpacing">
+    <w:name w:val="No Spacing"/>
+    <w:uiPriority w:val="1"/>
+    <w:qFormat/>
+    <w:rsid w:val="00B236D5"/>
+    <w:pPr>
+      <w:spacing w:after="0" w:line="240" w:lineRule="auto"/>
+    </w:pPr>
+  </w:style>
 </w:styles>
 </file>
 

</xml_diff>